<commit_message>
updated forest plot, post-hoc for type of ipv
</commit_message>
<xml_diff>
--- a/tables/ipv-telo-posthoc-tables.docx
+++ b/tables/ipv-telo-posthoc-tables.docx
@@ -5,6 +5,11 @@
     <w:p>
       <w:pPr>
         <w:pStyle w:val="Heading2"/>
+        <w:numPr>
+          <w:ilvl w:val="0"/>
+          <w:numId w:val="0"/>
+        </w:numPr>
+        <w:ind w:left="792" w:hanging="432"/>
       </w:pPr>
       <w:r>
         <w:t>Table 5: Association Between Maternal Exposure to Type of IPV and Child Telomere Length</w:t>
@@ -3495,70 +3500,84 @@
             <w:pPr>
               <w:spacing w:before="100" w:after="100"/>
               <w:ind w:left="100" w:right="100"/>
-            </w:pPr>
-            <w:r>
-              <w:rPr>
-                <w:rFonts w:ascii="Helvetica" w:eastAsia="Helvetica" w:hAnsi="Helvetica" w:cs="Helvetica"/>
-                <w:color w:val="000000"/>
-                <w:sz w:val="14"/>
-                <w:szCs w:val="14"/>
-              </w:rPr>
-              <w:t>N, 25th Percentile, and 75th Percentile are from the adjusted analyses</w:t>
-            </w:r>
-          </w:p>
-        </w:tc>
-      </w:tr>
-      <w:tr>
-        <w:trPr>
-          <w:cantSplit/>
-          <w:jc w:val="center"/>
-        </w:trPr>
-        <w:tc>
-          <w:tcPr>
-            <w:tcW w:w="10656" w:type="dxa"/>
-            <w:gridSpan w:val="9"/>
-            <w:shd w:val="clear" w:color="auto" w:fill="FFFFFF"/>
-            <w:tcMar>
-              <w:top w:w="0" w:type="dxa"/>
-              <w:left w:w="0" w:type="dxa"/>
-              <w:bottom w:w="0" w:type="dxa"/>
-              <w:right w:w="0" w:type="dxa"/>
-            </w:tcMar>
-            <w:vAlign w:val="center"/>
-          </w:tcPr>
-          <w:p>
-            <w:pPr>
-              <w:spacing w:before="100" w:after="100"/>
-              <w:ind w:left="100" w:right="100"/>
-            </w:pPr>
-            <w:r>
-              <w:rPr>
-                <w:rFonts w:ascii="Helvetica" w:eastAsia="Helvetica" w:hAnsi="Helvetica" w:cs="Helvetica"/>
-                <w:color w:val="000000"/>
-                <w:sz w:val="14"/>
-                <w:szCs w:val="14"/>
-              </w:rPr>
-              <w:t xml:space="preserve">* P-value &lt; 0.2 after adjusting for multiple comparisons using the </w:t>
+              <w:rPr>
+                <w:rFonts w:ascii="Helvetica" w:eastAsia="Helvetica" w:hAnsi="Helvetica" w:cs="Helvetica"/>
+                <w:color w:val="000000"/>
+                <w:sz w:val="14"/>
+                <w:szCs w:val="14"/>
+              </w:rPr>
+            </w:pPr>
+            <w:r>
+              <w:rPr>
+                <w:rFonts w:ascii="Helvetica" w:eastAsia="Helvetica" w:hAnsi="Helvetica" w:cs="Helvetica"/>
+                <w:color w:val="000000"/>
+                <w:sz w:val="14"/>
+                <w:szCs w:val="14"/>
+              </w:rPr>
+              <w:t xml:space="preserve">N, 25th Percentile, and 75th Percentile are from the adjusted </w:t>
+            </w:r>
+            <w:proofErr w:type="gramStart"/>
+            <w:r>
+              <w:rPr>
+                <w:rFonts w:ascii="Helvetica" w:eastAsia="Helvetica" w:hAnsi="Helvetica" w:cs="Helvetica"/>
+                <w:color w:val="000000"/>
+                <w:sz w:val="14"/>
+                <w:szCs w:val="14"/>
+              </w:rPr>
+              <w:t>analyses</w:t>
+            </w:r>
+            <w:proofErr w:type="gramEnd"/>
+          </w:p>
+          <w:p>
+            <w:pPr>
+              <w:spacing w:before="100" w:after="100"/>
+              <w:ind w:left="100" w:right="100"/>
+              <w:rPr>
+                <w:rFonts w:ascii="Helvetica" w:hAnsi="Helvetica" w:cstheme="majorHAnsi"/>
+                <w:sz w:val="14"/>
+                <w:szCs w:val="14"/>
+              </w:rPr>
+            </w:pPr>
+            <w:r>
+              <w:rPr>
+                <w:rFonts w:ascii="Helvetica" w:hAnsi="Helvetica" w:cstheme="majorHAnsi"/>
+                <w:color w:val="000000"/>
+                <w:sz w:val="14"/>
+                <w:szCs w:val="14"/>
+              </w:rPr>
+              <w:t>Adjusted for pre-specified and pre-screened covariates: child sex</w:t>
+            </w:r>
+            <w:r>
+              <w:rPr>
+                <w:rFonts w:ascii="Helvetica" w:hAnsi="Helvetica" w:cstheme="majorHAnsi"/>
+                <w:color w:val="000000"/>
+                <w:sz w:val="14"/>
+                <w:szCs w:val="14"/>
+                <w:shd w:val="clear" w:color="auto" w:fill="FFFFFF"/>
+              </w:rPr>
+              <w:t xml:space="preserve">, child birth order, mother’s age, mother’s height, mother’s education, household food security, number of children &lt; 18 years old in the household, number of people living in the compound, distance (in minutes) to the primary water source, household materials (wall, floor, roof), asset-based household wealth (electricity, wardrobe, table, chair or bench, khat, </w:t>
             </w:r>
             <w:proofErr w:type="spellStart"/>
             <w:r>
               <w:rPr>
-                <w:rFonts w:ascii="Helvetica" w:eastAsia="Helvetica" w:hAnsi="Helvetica" w:cs="Helvetica"/>
-                <w:color w:val="000000"/>
-                <w:sz w:val="14"/>
-                <w:szCs w:val="14"/>
-              </w:rPr>
-              <w:t>Benjamini</w:t>
+                <w:rFonts w:ascii="Helvetica" w:hAnsi="Helvetica" w:cstheme="majorHAnsi"/>
+                <w:color w:val="000000"/>
+                <w:sz w:val="14"/>
+                <w:szCs w:val="14"/>
+                <w:shd w:val="clear" w:color="auto" w:fill="FFFFFF"/>
+              </w:rPr>
+              <w:t>chouki</w:t>
             </w:r>
             <w:proofErr w:type="spellEnd"/>
             <w:r>
               <w:rPr>
-                <w:rFonts w:ascii="Helvetica" w:eastAsia="Helvetica" w:hAnsi="Helvetica" w:cs="Helvetica"/>
-                <w:color w:val="000000"/>
-                <w:sz w:val="14"/>
-                <w:szCs w:val="14"/>
-              </w:rPr>
-              <w:t>-Hochberg procedure</w:t>
+                <w:rFonts w:ascii="Helvetica" w:hAnsi="Helvetica" w:cstheme="majorHAnsi"/>
+                <w:color w:val="000000"/>
+                <w:sz w:val="14"/>
+                <w:szCs w:val="14"/>
+                <w:shd w:val="clear" w:color="auto" w:fill="FFFFFF"/>
+              </w:rPr>
+              <w:t>, working radio, working black/white or color television, refrigerator, bicycle, motorcycle, sewing machine, mobile phone, land phone, number of cows, number of goats, number of chickens).</w:t>
             </w:r>
           </w:p>
         </w:tc>

</xml_diff>